<commit_message>
Edited and updated entry 3
</commit_message>
<xml_diff>
--- a/Assets/Story/Iustum's Journal/Entry 3.docx
+++ b/Assets/Story/Iustum's Journal/Entry 3.docx
@@ -43,46 +43,7 @@
           <w:szCs w:val="24"/>
         </w:rPr>
         <w:tab/>
-      </w:r>
-      <w:r>
-        <w:rPr>
-          <w:rFonts w:ascii="Times New Roman" w:hAnsi="Times New Roman" w:cs="Times New Roman"/>
-          <w:sz w:val="24"/>
-          <w:szCs w:val="24"/>
-        </w:rPr>
-        <w:t>I must say, today</w:t>
-      </w:r>
-      <w:r>
-        <w:rPr>
-          <w:rFonts w:ascii="Times New Roman" w:hAnsi="Times New Roman" w:cs="Times New Roman"/>
-          <w:sz w:val="24"/>
-          <w:szCs w:val="24"/>
-        </w:rPr>
-        <w:t xml:space="preserve"> was a little too exciting for my tastes.  Early in the afternoon, the royal procession was marching back to the castle after </w:t>
-      </w:r>
-      <w:r>
-        <w:rPr>
-          <w:rFonts w:ascii="Times New Roman" w:hAnsi="Times New Roman" w:cs="Times New Roman"/>
-          <w:sz w:val="24"/>
-          <w:szCs w:val="24"/>
-        </w:rPr>
-        <w:t>the</w:t>
-      </w:r>
-      <w:r>
-        <w:rPr>
-          <w:rFonts w:ascii="Times New Roman" w:hAnsi="Times New Roman" w:cs="Times New Roman"/>
-          <w:sz w:val="24"/>
-          <w:szCs w:val="24"/>
-        </w:rPr>
-        <w:t xml:space="preserve"> fountain speech</w:t>
-      </w:r>
-      <w:r>
-        <w:rPr>
-          <w:rFonts w:ascii="Times New Roman" w:hAnsi="Times New Roman" w:cs="Times New Roman"/>
-          <w:sz w:val="24"/>
-          <w:szCs w:val="24"/>
-        </w:rPr>
-        <w:t xml:space="preserve"> when a strong gust of wind blew past us, whisking his majesty’s crown right off his head!  We were above the drawbridge, no less, and could only watch in befuddlement as it tumbled down to the moat below and began to sink.</w:t>
+        <w:t>I must say, today was a little too exciting for my tastes.  Early in the afternoon, the royal procession was marching back to the castle after the fountain speech when a strong gust of wind blew past us, whisking his majesty’s crown right off his head!  We were above the drawbridge, no less, and could only watch as it tumbled down to the moat below and began to sink.</w:t>
       </w:r>
     </w:p>
     <w:p>
@@ -100,111 +61,7 @@
           <w:szCs w:val="24"/>
         </w:rPr>
         <w:tab/>
-        <w:t xml:space="preserve">But quicker than thought, his majesty </w:t>
-      </w:r>
-      <w:r>
-        <w:rPr>
-          <w:rFonts w:ascii="Times New Roman" w:hAnsi="Times New Roman" w:cs="Times New Roman"/>
-          <w:sz w:val="24"/>
-          <w:szCs w:val="24"/>
-        </w:rPr>
-        <w:t>discarded</w:t>
-      </w:r>
-      <w:r>
-        <w:rPr>
-          <w:rFonts w:ascii="Times New Roman" w:hAnsi="Times New Roman" w:cs="Times New Roman"/>
-          <w:sz w:val="24"/>
-          <w:szCs w:val="24"/>
-        </w:rPr>
-        <w:t xml:space="preserve"> his robes a</w:t>
-      </w:r>
-      <w:r>
-        <w:rPr>
-          <w:rFonts w:ascii="Times New Roman" w:hAnsi="Times New Roman" w:cs="Times New Roman"/>
-          <w:sz w:val="24"/>
-          <w:szCs w:val="24"/>
-        </w:rPr>
-        <w:t>nd jumped into the water</w:t>
-      </w:r>
-      <w:r>
-        <w:rPr>
-          <w:rFonts w:ascii="Times New Roman" w:hAnsi="Times New Roman" w:cs="Times New Roman"/>
-          <w:sz w:val="24"/>
-          <w:szCs w:val="24"/>
-        </w:rPr>
-        <w:t xml:space="preserve"> from</w:t>
-      </w:r>
-      <w:r>
-        <w:rPr>
-          <w:rFonts w:ascii="Times New Roman" w:hAnsi="Times New Roman" w:cs="Times New Roman"/>
-          <w:sz w:val="24"/>
-          <w:szCs w:val="24"/>
-        </w:rPr>
-        <w:t xml:space="preserve"> fifty meters </w:t>
-      </w:r>
-      <w:r>
-        <w:rPr>
-          <w:rFonts w:ascii="Times New Roman" w:hAnsi="Times New Roman" w:cs="Times New Roman"/>
-          <w:sz w:val="24"/>
-          <w:szCs w:val="24"/>
-        </w:rPr>
-        <w:t>above</w:t>
-      </w:r>
-      <w:r>
-        <w:rPr>
-          <w:rFonts w:ascii="Times New Roman" w:hAnsi="Times New Roman" w:cs="Times New Roman"/>
-          <w:sz w:val="24"/>
-          <w:szCs w:val="24"/>
-        </w:rPr>
-        <w:t xml:space="preserve">, without a single word!  Thinking that the fall had wounded his majesty, I immediately called for the guards to begin scouring the </w:t>
-      </w:r>
-      <w:r>
-        <w:rPr>
-          <w:rFonts w:ascii="Times New Roman" w:hAnsi="Times New Roman" w:cs="Times New Roman"/>
-          <w:sz w:val="24"/>
-          <w:szCs w:val="24"/>
-        </w:rPr>
-        <w:t>bank</w:t>
-      </w:r>
-      <w:r>
-        <w:rPr>
-          <w:rFonts w:ascii="Times New Roman" w:hAnsi="Times New Roman" w:cs="Times New Roman"/>
-          <w:sz w:val="24"/>
-          <w:szCs w:val="24"/>
-        </w:rPr>
-        <w:t xml:space="preserve">.  And then, after some dozen minutes of frantic searching, his majesty, crown in hand, emerged from the water, walking </w:t>
-      </w:r>
-      <w:r>
-        <w:rPr>
-          <w:rFonts w:ascii="Times New Roman" w:hAnsi="Times New Roman" w:cs="Times New Roman"/>
-          <w:sz w:val="24"/>
-          <w:szCs w:val="24"/>
-        </w:rPr>
-        <w:t>unhurriedly up the shore from</w:t>
-      </w:r>
-      <w:r>
-        <w:rPr>
-          <w:rFonts w:ascii="Times New Roman" w:hAnsi="Times New Roman" w:cs="Times New Roman"/>
-          <w:sz w:val="24"/>
-          <w:szCs w:val="24"/>
-        </w:rPr>
-        <w:t xml:space="preserve"> </w:t>
-      </w:r>
-      <w:r>
-        <w:rPr>
-          <w:rFonts w:ascii="Times New Roman" w:hAnsi="Times New Roman" w:cs="Times New Roman"/>
-          <w:sz w:val="24"/>
-          <w:szCs w:val="24"/>
-        </w:rPr>
-        <w:t>the moat’s</w:t>
-      </w:r>
-      <w:r>
-        <w:rPr>
-          <w:rFonts w:ascii="Times New Roman" w:hAnsi="Times New Roman" w:cs="Times New Roman"/>
-          <w:sz w:val="24"/>
-          <w:szCs w:val="24"/>
-        </w:rPr>
-        <w:t xml:space="preserve"> calm surface.  With a nod to his flabbergasted guards, he strode up to the drawbridge and crossed it as though nothing had transpired, regressing to his chambers shortly thereafter.</w:t>
+        <w:t>But quicker than thought, his majesty discarded his robes and jumped into the water from fifty meters above!  Thinking that the fall had wounded him, I immediately called for the guards to begin scouring the bank.  And then, after some dozen minutes of frantic searching, his majesty emerged from the water, crown in hand, walking unhurriedly up the shore from the moat’s calm surface.  With a nod to his flabbergasted guards, he strode up to the drawbridge and crossed it as though nothing had transpired, regressing to his chambers shortly thereafter.</w:t>
       </w:r>
     </w:p>
     <w:p>
@@ -222,23 +79,7 @@
           <w:szCs w:val="24"/>
         </w:rPr>
         <w:tab/>
-        <w:t>His behavior was strange, to say the least.  And the distant l</w:t>
-      </w:r>
-      <w:r>
-        <w:rPr>
-          <w:rFonts w:ascii="Times New Roman" w:hAnsi="Times New Roman" w:cs="Times New Roman"/>
-          <w:sz w:val="24"/>
-          <w:szCs w:val="24"/>
-        </w:rPr>
-        <w:t>ook in his eyes as he passed me</w:t>
-      </w:r>
-      <w:r>
-        <w:rPr>
-          <w:rFonts w:ascii="Times New Roman" w:hAnsi="Times New Roman" w:cs="Times New Roman"/>
-          <w:sz w:val="24"/>
-          <w:szCs w:val="24"/>
-        </w:rPr>
-        <w:t>…</w:t>
+        <w:t>His behavior was more than strange.  And the distant look in his eyes as he passed me…</w:t>
       </w:r>
     </w:p>
     <w:p>
@@ -256,31 +97,7 @@
           <w:szCs w:val="24"/>
         </w:rPr>
         <w:tab/>
-        <w:t xml:space="preserve">His majesty told me that he was immortal.  And now, as I lie awake and listen to the wind howl around the cracks and crevices of the castle walls, I cannot help but wonder – what </w:t>
-      </w:r>
-      <w:r>
-        <w:rPr>
-          <w:rFonts w:ascii="Times New Roman" w:hAnsi="Times New Roman" w:cs="Times New Roman"/>
-          <w:sz w:val="24"/>
-          <w:szCs w:val="24"/>
-        </w:rPr>
-        <w:t>does it mean, that he is</w:t>
-      </w:r>
-      <w:r>
-        <w:rPr>
-          <w:rFonts w:ascii="Times New Roman" w:hAnsi="Times New Roman" w:cs="Times New Roman"/>
-          <w:sz w:val="24"/>
-          <w:szCs w:val="24"/>
-        </w:rPr>
-        <w:t xml:space="preserve"> “immortal?”</w:t>
-      </w:r>
-      <w:r>
-        <w:rPr>
-          <w:rFonts w:ascii="Times New Roman" w:hAnsi="Times New Roman" w:cs="Times New Roman"/>
-          <w:sz w:val="24"/>
-          <w:szCs w:val="24"/>
-        </w:rPr>
-        <w:t xml:space="preserve">  Does he not age like a human?  Does he not feel pain like a human, nor breathe like one?  I cannot say.</w:t>
+        <w:t>But I will think on this matter no further.</w:t>
       </w:r>
     </w:p>
     <w:p>
@@ -298,111 +115,93 @@
           <w:szCs w:val="24"/>
         </w:rPr>
         <w:tab/>
-        <w:t>But I will think on this matter no further.</w:t>
+      </w:r>
+      <w:r>
+        <w:rPr>
+          <w:rFonts w:ascii="Times New Roman" w:hAnsi="Times New Roman" w:cs="Times New Roman"/>
+          <w:sz w:val="24"/>
+          <w:szCs w:val="24"/>
+        </w:rPr>
+        <w:tab/>
+      </w:r>
+      <w:r>
+        <w:rPr>
+          <w:rFonts w:ascii="Times New Roman" w:hAnsi="Times New Roman" w:cs="Times New Roman"/>
+          <w:sz w:val="24"/>
+          <w:szCs w:val="24"/>
+        </w:rPr>
+        <w:tab/>
+      </w:r>
+      <w:r>
+        <w:rPr>
+          <w:rFonts w:ascii="Times New Roman" w:hAnsi="Times New Roman" w:cs="Times New Roman"/>
+          <w:sz w:val="24"/>
+          <w:szCs w:val="24"/>
+        </w:rPr>
+        <w:tab/>
+      </w:r>
+      <w:r>
+        <w:rPr>
+          <w:rFonts w:ascii="Times New Roman" w:hAnsi="Times New Roman" w:cs="Times New Roman"/>
+          <w:sz w:val="24"/>
+          <w:szCs w:val="24"/>
+        </w:rPr>
+        <w:tab/>
+      </w:r>
+      <w:r>
+        <w:rPr>
+          <w:rFonts w:ascii="Times New Roman" w:hAnsi="Times New Roman" w:cs="Times New Roman"/>
+          <w:sz w:val="24"/>
+          <w:szCs w:val="24"/>
+        </w:rPr>
+        <w:tab/>
+      </w:r>
+      <w:r>
+        <w:rPr>
+          <w:rFonts w:ascii="Times New Roman" w:hAnsi="Times New Roman" w:cs="Times New Roman"/>
+          <w:sz w:val="24"/>
+          <w:szCs w:val="24"/>
+        </w:rPr>
+        <w:tab/>
+      </w:r>
+      <w:r>
+        <w:rPr>
+          <w:rFonts w:ascii="Times New Roman" w:hAnsi="Times New Roman" w:cs="Times New Roman"/>
+          <w:sz w:val="24"/>
+          <w:szCs w:val="24"/>
+        </w:rPr>
+        <w:tab/>
+        <w:t>-</w:t>
+      </w:r>
+      <w:proofErr w:type="spellStart"/>
+      <w:r>
+        <w:rPr>
+          <w:rFonts w:ascii="Times New Roman" w:hAnsi="Times New Roman" w:cs="Times New Roman"/>
+          <w:sz w:val="24"/>
+          <w:szCs w:val="24"/>
+        </w:rPr>
+        <w:t>Iustum</w:t>
+      </w:r>
+      <w:proofErr w:type="spellEnd"/>
+      <w:r>
+        <w:rPr>
+          <w:rFonts w:ascii="Times New Roman" w:hAnsi="Times New Roman" w:cs="Times New Roman"/>
+          <w:sz w:val="24"/>
+          <w:szCs w:val="24"/>
+        </w:rPr>
+        <w:t xml:space="preserve"> </w:t>
+      </w:r>
+      <w:proofErr w:type="spellStart"/>
+      <w:r>
+        <w:rPr>
+          <w:rFonts w:ascii="Times New Roman" w:hAnsi="Times New Roman" w:cs="Times New Roman"/>
+          <w:sz w:val="24"/>
+          <w:szCs w:val="24"/>
+        </w:rPr>
+        <w:t>Prodigium</w:t>
       </w:r>
       <w:bookmarkStart w:id="0" w:name="_GoBack"/>
       <w:bookmarkEnd w:id="0"/>
-    </w:p>
-    <w:p>
-      <w:pPr>
-        <w:rPr>
-          <w:rFonts w:ascii="Times New Roman" w:hAnsi="Times New Roman" w:cs="Times New Roman"/>
-          <w:sz w:val="24"/>
-          <w:szCs w:val="24"/>
-        </w:rPr>
-      </w:pPr>
-      <w:r>
-        <w:rPr>
-          <w:rFonts w:ascii="Times New Roman" w:hAnsi="Times New Roman" w:cs="Times New Roman"/>
-          <w:sz w:val="24"/>
-          <w:szCs w:val="24"/>
-        </w:rPr>
-        <w:tab/>
-      </w:r>
-      <w:r>
-        <w:rPr>
-          <w:rFonts w:ascii="Times New Roman" w:hAnsi="Times New Roman" w:cs="Times New Roman"/>
-          <w:sz w:val="24"/>
-          <w:szCs w:val="24"/>
-        </w:rPr>
-        <w:tab/>
-      </w:r>
-      <w:r>
-        <w:rPr>
-          <w:rFonts w:ascii="Times New Roman" w:hAnsi="Times New Roman" w:cs="Times New Roman"/>
-          <w:sz w:val="24"/>
-          <w:szCs w:val="24"/>
-        </w:rPr>
-        <w:tab/>
-      </w:r>
-      <w:r>
-        <w:rPr>
-          <w:rFonts w:ascii="Times New Roman" w:hAnsi="Times New Roman" w:cs="Times New Roman"/>
-          <w:sz w:val="24"/>
-          <w:szCs w:val="24"/>
-        </w:rPr>
-        <w:tab/>
-      </w:r>
-      <w:r>
-        <w:rPr>
-          <w:rFonts w:ascii="Times New Roman" w:hAnsi="Times New Roman" w:cs="Times New Roman"/>
-          <w:sz w:val="24"/>
-          <w:szCs w:val="24"/>
-        </w:rPr>
-        <w:tab/>
-      </w:r>
-      <w:r>
-        <w:rPr>
-          <w:rFonts w:ascii="Times New Roman" w:hAnsi="Times New Roman" w:cs="Times New Roman"/>
-          <w:sz w:val="24"/>
-          <w:szCs w:val="24"/>
-        </w:rPr>
-        <w:tab/>
-      </w:r>
-      <w:r>
-        <w:rPr>
-          <w:rFonts w:ascii="Times New Roman" w:hAnsi="Times New Roman" w:cs="Times New Roman"/>
-          <w:sz w:val="24"/>
-          <w:szCs w:val="24"/>
-        </w:rPr>
-        <w:tab/>
-      </w:r>
-      <w:r>
-        <w:rPr>
-          <w:rFonts w:ascii="Times New Roman" w:hAnsi="Times New Roman" w:cs="Times New Roman"/>
-          <w:sz w:val="24"/>
-          <w:szCs w:val="24"/>
-        </w:rPr>
-        <w:tab/>
-        <w:t>-</w:t>
-      </w:r>
-      <w:proofErr w:type="spellStart"/>
-      <w:r>
-        <w:rPr>
-          <w:rFonts w:ascii="Times New Roman" w:hAnsi="Times New Roman" w:cs="Times New Roman"/>
-          <w:sz w:val="24"/>
-          <w:szCs w:val="24"/>
-        </w:rPr>
-        <w:t>Iustum</w:t>
-      </w:r>
-      <w:proofErr w:type="spellEnd"/>
-      <w:r>
-        <w:rPr>
-          <w:rFonts w:ascii="Times New Roman" w:hAnsi="Times New Roman" w:cs="Times New Roman"/>
-          <w:sz w:val="24"/>
-          <w:szCs w:val="24"/>
-        </w:rPr>
-        <w:t xml:space="preserve"> </w:t>
-      </w:r>
-      <w:proofErr w:type="spellStart"/>
-      <w:r>
-        <w:rPr>
-          <w:rFonts w:ascii="Times New Roman" w:hAnsi="Times New Roman" w:cs="Times New Roman"/>
-          <w:sz w:val="24"/>
-          <w:szCs w:val="24"/>
-        </w:rPr>
-        <w:t>Prodigium</w:t>
-      </w:r>
       <w:proofErr w:type="spellEnd"/>
     </w:p>
     <w:sectPr>
@@ -808,6 +607,10 @@
   <w:style w:type="paragraph" w:default="1" w:styleId="Normal">
     <w:name w:val="Normal"/>
     <w:qFormat/>
+    <w:rsid w:val="00D71FCE"/>
+    <w:pPr>
+      <w:spacing w:line="256" w:lineRule="auto"/>
+    </w:pPr>
   </w:style>
   <w:style w:type="character" w:default="1" w:styleId="DefaultParagraphFont">
     <w:name w:val="Default Paragraph Font"/>

</xml_diff>